<commit_message>
correct some typos and add more detailed description to the figures
</commit_message>
<xml_diff>
--- a/FaceRecognition/Report.docx
+++ b/FaceRecognition/Report.docx
@@ -54,12 +54,14 @@
     <w:p>
       <w:pPr>
         <w:rPr>
+          <w:b/>
           <w:sz w:val="32"/>
           <w:szCs w:val="32"/>
         </w:rPr>
       </w:pPr>
       <w:r>
         <w:rPr>
+          <w:b/>
           <w:sz w:val="32"/>
           <w:szCs w:val="32"/>
         </w:rPr>
@@ -69,12 +71,14 @@
     <w:p>
       <w:pPr>
         <w:rPr>
+          <w:b/>
           <w:sz w:val="28"/>
           <w:szCs w:val="28"/>
         </w:rPr>
       </w:pPr>
       <w:r>
         <w:rPr>
+          <w:b/>
           <w:sz w:val="28"/>
           <w:szCs w:val="28"/>
         </w:rPr>
@@ -83,17 +87,6 @@
     </w:p>
     <w:p>
       <w:r>
-        <w:t xml:space="preserve">As the </w:t>
-      </w:r>
-      <w:r>
-        <w:t>built-in</w:t>
-      </w:r>
-      <w:r>
-        <w:t xml:space="preserve"> cameras becomes more and more common in cell phones and personal computers, images and videos are piling up. The desire to understand what is in these images and thus to apply this information to facilitate our daily life becomes more and more strong. Computer vision is an interdisciplinary field and provides a powerful solution in high-level image as well as videos understanding. </w:t>
-      </w:r>
-    </w:p>
-    <w:p>
-      <w:r>
         <w:t>Face recognition, a form of computer vision, which uses the spatial geometry of distinguishing features of the face to identify or to authenticate a person. Software using webcam acquired images automatically log on an authorized user has been developed for many years by several companies. Computer access control system based on face recognition is also provided by three well-known computer manufacturers. Although it is convenient (hand-free), its security caused by the relatively accuracy is one of the major concerns compared with other biometric recognition systems. Nevertheless, it is still considered as a good supplement for current available solution.</w:t>
       </w:r>
     </w:p>
@@ -136,58 +129,40 @@
     </w:p>
     <w:p>
       <w:r>
-        <w:t xml:space="preserve">In recent years, deep learning, in particular Convolutional Neural Network (CNN) has achieved very impressive results in face recognition. Unlike the conventional hand-crafted features, the CNN learning-based features are more robust to complex intra-personal variations. Indeed, the top three cases of face recognition in unconstrained environment (FRUE) reported on benchmark database LFW have been achieved by CNN. One of the advantages of CNN is that all processing layers have configurable parameters which can be learned from data, thus </w:t>
-      </w:r>
-      <w:r>
-        <w:t>alleviate</w:t>
-      </w:r>
-      <w:r>
-        <w:t xml:space="preserve"> the burden of manual feature design. However, the number of parameters in CNN can be millions if not billions. To learn such a large number of parameters, a very large training datasets are required. In many cases, collecting large datasets can be very costly or even an impossible task.</w:t>
-      </w:r>
-    </w:p>
-    <w:p/>
-    <w:p>
-      <w:r>
-        <w:lastRenderedPageBreak/>
-        <w:t>To overcomes the limit</w:t>
-      </w:r>
-      <w:r>
-        <w:t>e</w:t>
-      </w:r>
-      <w:r>
-        <w:t xml:space="preserve">d size of datasets, two methods have been successfully applied to diverse recognition problems. For example, A 3D-aided face synthesis technique has been used for facial landmark detection and face recognition. Another commonly used technique is Data augmentation which </w:t>
-      </w:r>
-      <w:r>
-        <w:t>applies</w:t>
-      </w:r>
-      <w:r>
-        <w:t xml:space="preserve"> mirroring, cropping, rotation, and scaling without changing semantic-level image label</w:t>
+        <w:t>In recent years, deep learning, in particular Convolutional Neural Network (CNN) has achieved very impressive results in face recognition. Unlike the conventional hand-crafted features, the CNN learning-based features are more robust to complex intra-personal variations. Indeed, the top three cases of face recognition in unconstrained environment (FRUE) reported on benchmark database LFW have been achieved by CNN. One of the advantages of CNN is that all processing layers have configurable parameters which can be learned from data, thus alleviate the burden of manual feature design. However, the number of parameters in CNN can be millions if not billions. To learn such a large number of parameters, a very large training datasets are required. In many cases, collecting large datasets can be very costly or even an impossible task.</w:t>
+      </w:r>
+    </w:p>
+    <w:p>
+      <w:r>
+        <w:t>To overcomes the limited size of datasets, two methods have been successfully applied to diverse recognition problems. For example, A 3D-aided face synthesis technique has been used for facial landmark detection and face recognition. Another commonly used technique is Data augmentation which applies mirroring, cropping, rotation, and scaling without changing semantic-level image label (</w:t>
+      </w:r>
+      <w:r>
+        <w:t>reference</w:t>
       </w:r>
       <w:r>
         <w:t xml:space="preserve"> </w:t>
       </w:r>
       <w:r>
-        <w:t>(</w:t>
-      </w:r>
-      <w:r>
-        <w:t xml:space="preserve">see reference  and </w:t>
-      </w:r>
-      <w:r>
-        <w:t>https://arxiv.org/pdf/1603.06470.pdf)</w:t>
-      </w:r>
-      <w:r>
-        <w:t>.</w:t>
-      </w:r>
-    </w:p>
-    <w:p>
-      <w:pPr>
-        <w:rPr>
+        <w:t>2</w:t>
+      </w:r>
+      <w:r>
+        <w:t xml:space="preserve">  and </w:t>
+      </w:r>
+      <w:r>
+        <w:t>https://arxiv.org/pdf/1603.06470.pdf).</w:t>
+      </w:r>
+    </w:p>
+    <w:p>
+      <w:pPr>
+        <w:rPr>
+          <w:b/>
           <w:sz w:val="28"/>
           <w:szCs w:val="28"/>
         </w:rPr>
       </w:pPr>
       <w:r>
         <w:rPr>
+          <w:b/>
           <w:sz w:val="28"/>
           <w:szCs w:val="28"/>
         </w:rPr>
@@ -196,19 +171,13 @@
     </w:p>
     <w:p>
       <w:r>
-        <w:t xml:space="preserve">For security reasons, we are required to lock our computer whenever we leave our desk. When we come back to our desk, we </w:t>
-      </w:r>
-      <w:r>
-        <w:t>must</w:t>
-      </w:r>
-      <w:r>
-        <w:t xml:space="preserve"> unlock it. There are multiple ways to do it, for example, one can type in the password through keyboard or use an external device to read identification information through smart ID card, but none of them are hand-free process. </w:t>
-      </w:r>
-      <w:r>
-        <w:t>So,</w:t>
-      </w:r>
-      <w:r>
-        <w:t xml:space="preserve"> it is kind of annoying to repeat these locking/unlocking steps manually. For this project, I propose to develop an auto-facial recognition system</w:t>
+        <w:lastRenderedPageBreak/>
+        <w:t xml:space="preserve">As the built-in cameras becomes more and more common in cell phones and personal computers, images and videos are piling up. The desire to understand what is in these images and thus to apply this information to facilitate our daily life becomes more and more strong. Computer vision is an interdisciplinary field and provides a powerful solution in high-level image as well as videos understanding. </w:t>
+      </w:r>
+    </w:p>
+    <w:p>
+      <w:r>
+        <w:t>For security reasons, we are required to lock our computer whenever we leave our desk. When we come back to our desk, we must unlock it. There are multiple ways to do it, for example, one can type in the password through keyboard or use an external device to read identification information through smart ID card, but none of them are hand-free process. So, it is kind of annoying to repeat these locking/unlocking steps manually. For this project, I propose to develop an auto-facial recognition system</w:t>
       </w:r>
       <w:r>
         <w:t xml:space="preserve"> inspired by </w:t>
@@ -218,47 +187,59 @@
         <w:rPr>
           <w:rFonts w:cs="Helvetica"/>
         </w:rPr>
-        <w:t>Hironsan</w:t>
-      </w:r>
+        <w:t>Hironsan’s</w:t>
+      </w:r>
+      <w:proofErr w:type="spellEnd"/>
       <w:r>
         <w:rPr>
           <w:rFonts w:cs="Helvetica"/>
         </w:rPr>
-        <w:t>’s</w:t>
-      </w:r>
-      <w:proofErr w:type="spellEnd"/>
+        <w:t xml:space="preserve"> blog (reference</w:t>
+      </w:r>
       <w:r>
         <w:rPr>
           <w:rFonts w:cs="Helvetica"/>
         </w:rPr>
-        <w:t xml:space="preserve"> blog (see reference)</w:t>
-      </w:r>
-      <w:bookmarkStart w:id="0" w:name="_GoBack"/>
-      <w:bookmarkEnd w:id="0"/>
-      <w:r>
-        <w:t xml:space="preserve">. Specifically, this system uses the built-in camera in the computer to capture the image of a person in front of it. The captured image then is processed and routed to the auto-facial recognition system where a prediction will be made based on the input image. If the image is from an authorized person, a "password" message will be send to the computer so that it can unlock itself automatically, </w:t>
-      </w:r>
-      <w:r>
-        <w:t>otherwise</w:t>
-      </w:r>
-      <w:r>
-        <w:t xml:space="preserve"> it will not do anything.</w:t>
-      </w:r>
-    </w:p>
-    <w:p>
-      <w:r>
-        <w:t>In this project, a CNN, the most recent deep learning face recognition method, is applied. Our goal is to achieve more accurate face recognition capability by carefully adjust the CNN architectures.</w:t>
-      </w:r>
-    </w:p>
-    <w:p>
-      <w:pPr>
-        <w:rPr>
+        <w:t xml:space="preserve"> 3</w:t>
+      </w:r>
+      <w:r>
+        <w:rPr>
+          <w:rFonts w:cs="Helvetica"/>
+        </w:rPr>
+        <w:t>)</w:t>
+      </w:r>
+      <w:r>
+        <w:t>. Specifically, this system uses the built-in camera in the computer to capture the image of a person in front of it. The captured image then is processed and routed to the auto-facial recognition system where a prediction will be made based on the input image. If the image is from an authorized person, a "password" message will be send to the computer so that it can unlock itself automatically, otherwise it will not do anything.</w:t>
+      </w:r>
+    </w:p>
+    <w:p>
+      <w:r>
+        <w:t xml:space="preserve">In this project, a CNN, the most recent deep learning face recognition method, is applied. Our goal is to achieve more accurate face recognition capability by carefully adjust </w:t>
+      </w:r>
+      <w:r>
+        <w:t xml:space="preserve">both </w:t>
+      </w:r>
+      <w:r>
+        <w:t>the CNN architectures</w:t>
+      </w:r>
+      <w:r>
+        <w:t xml:space="preserve"> as well as its parameters</w:t>
+      </w:r>
+      <w:r>
+        <w:t>.</w:t>
+      </w:r>
+    </w:p>
+    <w:p>
+      <w:pPr>
+        <w:rPr>
+          <w:b/>
           <w:sz w:val="28"/>
           <w:szCs w:val="28"/>
         </w:rPr>
       </w:pPr>
       <w:r>
         <w:rPr>
+          <w:b/>
           <w:sz w:val="28"/>
           <w:szCs w:val="28"/>
         </w:rPr>
@@ -267,30 +248,36 @@
     </w:p>
     <w:p>
       <w:r>
-        <w:t>To identify if a</w:t>
-      </w:r>
-      <w:r>
-        <w:t>n</w:t>
-      </w:r>
-      <w:r>
-        <w:t xml:space="preserve"> image from an authorized person, a 1:N authentication method is applied. Images of authorized person to use the computer are prepared by myself. Images of unauthorized users are collected from online LFW</w:t>
-      </w:r>
-      <w:r>
-        <w:t xml:space="preserve"> </w:t>
-      </w:r>
-      <w:r>
-        <w:t>(http://vis-www.cs.umass.edu/lfw/). Images are classified into "authorized" and "unauthorized" two categories and labeled with authorized (1) and unauthorized (0). The captured image will then be processed with OpenCV. Decision will be made based on the supervised learning model.</w:t>
-      </w:r>
-    </w:p>
-    <w:p>
-      <w:r>
-        <w:t xml:space="preserve">When </w:t>
-      </w:r>
-      <w:r>
-        <w:t>training</w:t>
-      </w:r>
-      <w:r>
-        <w:t xml:space="preserve"> the model with CNN, the commonly used cross-entropy loss function is used.  </w:t>
+        <w:t>To identify if an image from an authorized person, a 1:N authentication method is applied. Images of authorized person to use the computer are prepared by myself. Images of unauthorized users are collected from online LFW (</w:t>
+      </w:r>
+      <w:r>
+        <w:t xml:space="preserve">reference 1 and </w:t>
+      </w:r>
+      <w:r>
+        <w:t xml:space="preserve">http://vis-www.cs.umass.edu/lfw/). Images are classified into "authorized" and "unauthorized" two categories and labeled with authorized (1) and unauthorized (0). The captured image </w:t>
+      </w:r>
+      <w:r>
+        <w:t>will</w:t>
+      </w:r>
+      <w:r>
+        <w:t xml:space="preserve"> then </w:t>
+      </w:r>
+      <w:r>
+        <w:t xml:space="preserve">be </w:t>
+      </w:r>
+      <w:r>
+        <w:t xml:space="preserve">processed with OpenCV. Decision will be made based on the </w:t>
+      </w:r>
+      <w:r>
+        <w:t xml:space="preserve">prediction result from the </w:t>
+      </w:r>
+      <w:r>
+        <w:t>supervised learning model.</w:t>
+      </w:r>
+    </w:p>
+    <w:p>
+      <w:r>
+        <w:t xml:space="preserve">When training the model with CNN, the commonly used cross-entropy loss function is used.  </w:t>
       </w:r>
     </w:p>
     <w:p>
@@ -515,7 +502,10 @@
       </w:r>
       <w:proofErr w:type="spellStart"/>
       <w:r>
-        <w:t>keras</w:t>
+        <w:t>ker</w:t>
+      </w:r>
+      <w:r>
+        <w:t>as</w:t>
       </w:r>
       <w:proofErr w:type="spellEnd"/>
       <w:r>
@@ -523,7 +513,10 @@
       </w:r>
       <w:proofErr w:type="spellStart"/>
       <w:r>
-        <w:t>tensorflow</w:t>
+        <w:t>TensorF</w:t>
+      </w:r>
+      <w:r>
+        <w:t>low</w:t>
       </w:r>
       <w:proofErr w:type="spellEnd"/>
       <w:r>
@@ -597,12 +590,20 @@
           <w:sz w:val="32"/>
           <w:szCs w:val="32"/>
         </w:rPr>
+        <w:t>II. Analysis</w:t>
+      </w:r>
+    </w:p>
+    <w:p>
+      <w:pPr>
+        <w:rPr>
+          <w:b/>
+        </w:rPr>
+      </w:pPr>
+      <w:r>
+        <w:rPr>
+          <w:b/>
+        </w:rPr>
         <w:lastRenderedPageBreak/>
-        <w:t>II. Analysis</w:t>
-      </w:r>
-    </w:p>
-    <w:p>
-      <w:r>
         <w:t>Data Exploration</w:t>
       </w:r>
     </w:p>
@@ -611,7 +612,13 @@
         <w:t>To reduce the labor, I have taken the advantage of the online resource. Images used for "unauthorized" category are downloaded from the website of computer vision lab at the University of Massachusetts (</w:t>
       </w:r>
       <w:r>
-        <w:t xml:space="preserve">see reference and </w:t>
+        <w:t xml:space="preserve">reference </w:t>
+      </w:r>
+      <w:r>
+        <w:t xml:space="preserve">1 </w:t>
+      </w:r>
+      <w:r>
+        <w:t xml:space="preserve">and </w:t>
       </w:r>
       <w:r>
         <w:t xml:space="preserve">http://vis-www.cs.umass.edu/lfw/). This image data set contains more than 13,000 images of faces collected from the web. Each face has been labeled with the name of the person pictured. The images are packed as a 173 MB </w:t>
@@ -622,7 +629,13 @@
       </w:r>
       <w:proofErr w:type="spellEnd"/>
       <w:r>
-        <w:t xml:space="preserve"> tar file. The zipped file is unzipped with the 7-zip software downloaded from (http://www.7-zip.org/) and saved on a ../unauthorized folder. It has been known that there are some mismatches between the picture and the labeled name. This should not be a problem for the current project. </w:t>
+        <w:t xml:space="preserve"> tar file. The zipped file is unzipped with the 7-zip software downloaded from </w:t>
+      </w:r>
+      <w:r>
+        <w:t xml:space="preserve">its official website </w:t>
+      </w:r>
+      <w:r>
+        <w:t xml:space="preserve">(http://www.7-zip.org/) and saved on a ../unauthorized folder. It has been known that there are some mismatches between the picture and the labeled name. This should not be a problem for the current project. </w:t>
       </w:r>
     </w:p>
     <w:p>
@@ -639,7 +652,13 @@
         <w:t>mimics</w:t>
       </w:r>
       <w:r>
-        <w:t xml:space="preserve"> the office environment. Images were picked every 2 to 10 frames depends on the variation of the background, illumination as well as the expression. Images were then cropped at [0:480, 60:540] and further resized as 250 x 250 x 3 format with INTER_AREA interpolation. The prepared images are saved on a ../authorized folder.</w:t>
+        <w:t xml:space="preserve"> the office environment. Images were picked every 2 to 10 frames depends on the variation of the background, illumination as well as the expression. Images were then cropped at [0:480, 60:540] and further resized as 250 x 250 x 3 format with INTER_AREA interpolation. The prepared images </w:t>
+      </w:r>
+      <w:r>
+        <w:t>were</w:t>
+      </w:r>
+      <w:r>
+        <w:t xml:space="preserve"> saved on a ../authorized folder.</w:t>
       </w:r>
     </w:p>
     <w:p>
@@ -750,21 +769,23 @@
     <w:p>
       <w:pPr>
         <w:rPr>
+          <w:b/>
           <w:sz w:val="28"/>
           <w:szCs w:val="28"/>
         </w:rPr>
       </w:pPr>
       <w:r>
         <w:rPr>
+          <w:b/>
           <w:sz w:val="28"/>
           <w:szCs w:val="28"/>
         </w:rPr>
+        <w:t>Exploratory Visualization</w:t>
+      </w:r>
+    </w:p>
+    <w:p>
+      <w:r>
         <w:lastRenderedPageBreak/>
-        <w:t>Exploratory Visualization</w:t>
-      </w:r>
-    </w:p>
-    <w:p>
-      <w:r>
         <w:t>Raw images from eith</w:t>
       </w:r>
       <w:r>
@@ -777,7 +798,7 @@
         <w:t>l</w:t>
       </w:r>
       <w:r>
-        <w:t xml:space="preserve">y displayed with normal color scheme (see Figure 1 and </w:t>
+        <w:t xml:space="preserve">y displayed with normal color scheme (Figure 1 and </w:t>
       </w:r>
       <w:proofErr w:type="spellStart"/>
       <w:r>
@@ -798,7 +819,33 @@
       </w:r>
       <w:proofErr w:type="spellEnd"/>
       <w:r>
-        <w:t xml:space="preserve"> image. All images were shown properly with expected size. Images data saved as pickle files were further converted back as image and can be also displayed </w:t>
+        <w:t xml:space="preserve"> image. All images were shown properly with expected size</w:t>
+      </w:r>
+      <w:r>
+        <w:t xml:space="preserve"> and </w:t>
+      </w:r>
+      <w:r>
+        <w:t>color scheme</w:t>
+      </w:r>
+      <w:r>
+        <w:t xml:space="preserve"> (Figure 1 </w:t>
+      </w:r>
+      <w:r>
+        <w:t xml:space="preserve">and </w:t>
+      </w:r>
+      <w:proofErr w:type="spellStart"/>
+      <w:r>
+        <w:t>ImageExplore.ipynb</w:t>
+      </w:r>
+      <w:proofErr w:type="spellEnd"/>
+      <w:r>
+        <w:t xml:space="preserve"> file</w:t>
+      </w:r>
+      <w:r>
+        <w:t>)</w:t>
+      </w:r>
+      <w:r>
+        <w:t xml:space="preserve">. Images data saved as pickle files were further converted back as image and can be also displayed </w:t>
       </w:r>
       <w:r>
         <w:t>normally</w:t>
@@ -810,7 +857,7 @@
         <w:t>appropriate</w:t>
       </w:r>
       <w:r>
-        <w:t xml:space="preserve"> color scheme (see Figure 1 and </w:t>
+        <w:t xml:space="preserve"> color scheme (Figure 1 and </w:t>
       </w:r>
       <w:proofErr w:type="spellStart"/>
       <w:r>
@@ -818,18 +865,32 @@
       </w:r>
       <w:proofErr w:type="spellEnd"/>
       <w:r>
-        <w:t xml:space="preserve"> file). It is worth to note that some of the images downloaded from LFW have been shifted (see Figure 1).</w:t>
-      </w:r>
-    </w:p>
-    <w:p>
-      <w:pPr>
-        <w:rPr>
+        <w:t xml:space="preserve"> file). It is worth to note that some of the images downloaded from LFW have been shifted</w:t>
+      </w:r>
+      <w:r>
+        <w:t xml:space="preserve"> as you can clearly see </w:t>
+      </w:r>
+      <w:r>
+        <w:t xml:space="preserve">thick </w:t>
+      </w:r>
+      <w:r>
+        <w:t>black edges</w:t>
+      </w:r>
+      <w:r>
+        <w:t xml:space="preserve"> (Figure 1).</w:t>
+      </w:r>
+    </w:p>
+    <w:p>
+      <w:pPr>
+        <w:rPr>
+          <w:b/>
           <w:sz w:val="28"/>
           <w:szCs w:val="28"/>
         </w:rPr>
       </w:pPr>
       <w:r>
         <w:rPr>
+          <w:b/>
           <w:sz w:val="28"/>
           <w:szCs w:val="28"/>
         </w:rPr>
@@ -838,13 +899,7 @@
     </w:p>
     <w:p>
       <w:r>
-        <w:t xml:space="preserve">In this project, I have </w:t>
-      </w:r>
-      <w:r>
-        <w:t>applied</w:t>
-      </w:r>
-      <w:r>
-        <w:t xml:space="preserve"> Convolutional Neural Networks (CNN) classifier which is a state-of-the-art algorithm for image classification, object detection and face recognition. Although CNN is particularly useful for training model from image data, the drawback associated with CNN is that it requires a large number of training data for learning a deep image representation. </w:t>
+        <w:t xml:space="preserve">In this project, I have applied Convolutional Neural Networks (CNN) classifier which is a state-of-the-art algorithm for image classification, object detection and face recognition. Although CNN is particularly useful for training model from image data, the drawback associated with CNN is that it requires a large number of training data for learning a deep image representation. </w:t>
       </w:r>
     </w:p>
     <w:p>
@@ -870,10 +925,16 @@
         <w:t xml:space="preserve"> the synthesized large training datasets, </w:t>
       </w:r>
       <w:r>
-        <w:t>[H</w:t>
-      </w:r>
-      <w:r>
-        <w:t xml:space="preserve">u]('LDFaceRepresentationsUsingSmallData.pdf') et. al., improve the face verification rate from 78.97% to 95.77% on LFW using CNNs. </w:t>
+        <w:t>Hu</w:t>
+      </w:r>
+      <w:r>
+        <w:t xml:space="preserve"> et. al., </w:t>
+      </w:r>
+      <w:r>
+        <w:t xml:space="preserve">(reference 2) </w:t>
+      </w:r>
+      <w:r>
+        <w:t xml:space="preserve">improve the face verification rate from 78.97% to 95.77% on LFW using CNNs. </w:t>
       </w:r>
     </w:p>
     <w:p>
@@ -1027,10 +1088,7 @@
         </w:numPr>
       </w:pPr>
       <w:r>
-        <w:t>N</w:t>
-      </w:r>
-      <w:r>
-        <w:t>eural network architecture</w:t>
+        <w:t>Neural network architecture</w:t>
       </w:r>
     </w:p>
     <w:p>
@@ -1147,7 +1205,6 @@
         </w:numPr>
       </w:pPr>
       <w:r>
-        <w:lastRenderedPageBreak/>
         <w:t xml:space="preserve">image size </w:t>
       </w:r>
     </w:p>
@@ -1166,21 +1223,36 @@
     <w:p>
       <w:pPr>
         <w:rPr>
+          <w:b/>
           <w:sz w:val="28"/>
           <w:szCs w:val="28"/>
         </w:rPr>
       </w:pPr>
       <w:r>
         <w:rPr>
+          <w:b/>
           <w:sz w:val="28"/>
           <w:szCs w:val="28"/>
         </w:rPr>
+        <w:lastRenderedPageBreak/>
         <w:t>Benchmark</w:t>
       </w:r>
     </w:p>
     <w:p>
       <w:r>
-        <w:t xml:space="preserve">Using the synthesized large training datasets, [Hu]('LDFaceRepresentationsUsingSmallData.pdf') et. al., has reported that the face verification rate to 95.77% on LFW using CNNs. </w:t>
+        <w:t>Using the synthesized large training datasets, Hu</w:t>
+      </w:r>
+      <w:r>
+        <w:t xml:space="preserve"> </w:t>
+      </w:r>
+      <w:r>
+        <w:t>et. al.,</w:t>
+      </w:r>
+      <w:r>
+        <w:t xml:space="preserve"> (reference 2)</w:t>
+      </w:r>
+      <w:r>
+        <w:t xml:space="preserve"> has reported that the face verification rate to 95.77% on LFW using CNNs. </w:t>
       </w:r>
     </w:p>
     <w:p>
@@ -1203,12 +1275,14 @@
     <w:p>
       <w:pPr>
         <w:rPr>
+          <w:b/>
           <w:sz w:val="28"/>
           <w:szCs w:val="28"/>
         </w:rPr>
       </w:pPr>
       <w:r>
         <w:rPr>
+          <w:b/>
           <w:sz w:val="28"/>
           <w:szCs w:val="28"/>
         </w:rPr>
@@ -1314,12 +1388,14 @@
     <w:p>
       <w:pPr>
         <w:rPr>
+          <w:b/>
           <w:sz w:val="28"/>
           <w:szCs w:val="28"/>
         </w:rPr>
       </w:pPr>
       <w:r>
         <w:rPr>
+          <w:b/>
           <w:sz w:val="28"/>
           <w:szCs w:val="28"/>
         </w:rPr>
@@ -1388,64 +1464,61 @@
     </w:p>
     <w:p>
       <w:r>
-        <w:t xml:space="preserve">In order to make the deep neural network training more robust to facial pose variation, real time data augmentation is used. Specifically, I have randomly rotated image in the range 0 to 20 degree and randomly flipped image vertically. Since some of the images collected from LFW were shifted, to avoid </w:t>
-      </w:r>
-      <w:r>
+        <w:t xml:space="preserve">In order to make the deep neural network training more robust to facial pose variation, real time data augmentation is used. Specifically, I have randomly rotated image in the range 0 to 20 degree and randomly flipped image vertically. Since some of the images collected from LFW were shifted, to avoid any duplication, </w:t>
+      </w:r>
+      <w:proofErr w:type="spellStart"/>
+      <w:r>
+        <w:t>width_shift</w:t>
+      </w:r>
+      <w:proofErr w:type="spellEnd"/>
+      <w:r>
+        <w:t xml:space="preserve"> and </w:t>
+      </w:r>
+      <w:proofErr w:type="spellStart"/>
+      <w:r>
+        <w:t>height_shift</w:t>
+      </w:r>
+      <w:proofErr w:type="spellEnd"/>
+      <w:r>
+        <w:t xml:space="preserve"> have been disabled during data augmentation. I have also arbitrary set the </w:t>
+      </w:r>
+      <w:proofErr w:type="spellStart"/>
+      <w:r>
+        <w:t>channel_shift_range</w:t>
+      </w:r>
+      <w:proofErr w:type="spellEnd"/>
+      <w:r>
+        <w:t xml:space="preserve"> to 0.2 and </w:t>
+      </w:r>
+      <w:proofErr w:type="spellStart"/>
+      <w:r>
+        <w:t>fill_mode</w:t>
+      </w:r>
+      <w:proofErr w:type="spellEnd"/>
+      <w:r>
+        <w:t xml:space="preserve"> as "</w:t>
+      </w:r>
+      <w:proofErr w:type="spellStart"/>
+      <w:r>
+        <w:t>nearest".In</w:t>
+      </w:r>
+      <w:proofErr w:type="spellEnd"/>
+      <w:r>
+        <w:t xml:space="preserve"> total, there are 9,422,882 trainable param</w:t>
+      </w:r>
+      <w:r>
+        <w:t>eter</w:t>
+      </w:r>
+      <w:r>
+        <w:t>s.</w:t>
+      </w:r>
+    </w:p>
+    <w:p>
+      <w:r>
+        <w:rPr>
+          <w:noProof/>
+        </w:rPr>
         <w:lastRenderedPageBreak/>
-        <w:t xml:space="preserve">any duplication, </w:t>
-      </w:r>
-      <w:proofErr w:type="spellStart"/>
-      <w:r>
-        <w:t>width_shift</w:t>
-      </w:r>
-      <w:proofErr w:type="spellEnd"/>
-      <w:r>
-        <w:t xml:space="preserve"> and </w:t>
-      </w:r>
-      <w:proofErr w:type="spellStart"/>
-      <w:r>
-        <w:t>height_shift</w:t>
-      </w:r>
-      <w:proofErr w:type="spellEnd"/>
-      <w:r>
-        <w:t xml:space="preserve"> have been disabled during data augmentation. I have also arbitrary set the </w:t>
-      </w:r>
-      <w:proofErr w:type="spellStart"/>
-      <w:r>
-        <w:t>channel_shift_range</w:t>
-      </w:r>
-      <w:proofErr w:type="spellEnd"/>
-      <w:r>
-        <w:t xml:space="preserve"> to 0.2 and </w:t>
-      </w:r>
-      <w:proofErr w:type="spellStart"/>
-      <w:r>
-        <w:t>fill_mode</w:t>
-      </w:r>
-      <w:proofErr w:type="spellEnd"/>
-      <w:r>
-        <w:t xml:space="preserve"> as "</w:t>
-      </w:r>
-      <w:proofErr w:type="spellStart"/>
-      <w:r>
-        <w:t>nearest".In</w:t>
-      </w:r>
-      <w:proofErr w:type="spellEnd"/>
-      <w:r>
-        <w:t xml:space="preserve"> total, there are 9,422,882 trainable param</w:t>
-      </w:r>
-      <w:r>
-        <w:t>eter</w:t>
-      </w:r>
-      <w:r>
-        <w:t>s.</w:t>
-      </w:r>
-    </w:p>
-    <w:p>
-      <w:r>
-        <w:rPr>
-          <w:noProof/>
-        </w:rPr>
         <w:drawing>
           <wp:inline distT="0" distB="0" distL="0" distR="0">
             <wp:extent cx="5943600" cy="1550035"/>
@@ -1497,24 +1570,12 @@
         <w:t>Figure 2</w:t>
       </w:r>
       <w:r>
-        <w:t xml:space="preserve">. </w:t>
-      </w:r>
-      <w:r>
-        <w:t>Architecture</w:t>
-      </w:r>
-      <w:r>
-        <w:t xml:space="preserve"> of CNN </w:t>
-      </w:r>
-    </w:p>
-    <w:p>
-      <w:r>
-        <w:t xml:space="preserve">Conv: Convolutional layer, </w:t>
-      </w:r>
-      <w:r>
-        <w:t xml:space="preserve"> </w:t>
-      </w:r>
-      <w:r>
-        <w:t>FC: Fully connected layer</w:t>
+        <w:t xml:space="preserve">. Architecture of CNN </w:t>
+      </w:r>
+    </w:p>
+    <w:p>
+      <w:r>
+        <w:t>Conv: Convolutional layer,  FC: Fully connected layer</w:t>
       </w:r>
     </w:p>
     <w:p>
@@ -1540,15 +1601,13 @@
         <w:t>increase, we</w:t>
       </w:r>
       <w:r>
-        <w:t xml:space="preserve"> usually get better accuracy, it always over shot and miss the best epoch number. After the initial testing, I turn to early </w:t>
-      </w:r>
-      <w:proofErr w:type="spellStart"/>
-      <w:r>
-        <w:t>stoping</w:t>
-      </w:r>
-      <w:proofErr w:type="spellEnd"/>
-      <w:r>
-        <w:t xml:space="preserve"> method by setting the callbacks argument value equals </w:t>
+        <w:t xml:space="preserve"> usually get better accuracy, it always over shot and miss the best epoch number. After the initial testing, I turn to early sto</w:t>
+      </w:r>
+      <w:r>
+        <w:t>p</w:t>
+      </w:r>
+      <w:r>
+        <w:t xml:space="preserve">ping method by setting the callbacks argument value equals </w:t>
       </w:r>
       <w:proofErr w:type="spellStart"/>
       <w:r>
@@ -1585,7 +1644,19 @@
       </w:r>
       <w:proofErr w:type="spellEnd"/>
       <w:r>
-        <w:t xml:space="preserve"> optimizer. The arguments of each optimizer were set as default as indicated in </w:t>
+        <w:t xml:space="preserve"> optimizer.</w:t>
+      </w:r>
+      <w:r>
+        <w:t xml:space="preserve"> Unfortunately, larger batch </w:t>
+      </w:r>
+      <w:r>
+        <w:t>sizes are beyond the capability of my computer.</w:t>
+      </w:r>
+      <w:r>
+        <w:t xml:space="preserve"> </w:t>
+      </w:r>
+      <w:r>
+        <w:t xml:space="preserve"> The arguments of each optimizer were set as default as indicated in </w:t>
       </w:r>
       <w:proofErr w:type="spellStart"/>
       <w:r>
@@ -1734,17 +1805,11 @@
       <w:r>
         <w:t xml:space="preserve">: from 98.91% to 99.54%). Of all </w:t>
       </w:r>
-      <w:proofErr w:type="spellStart"/>
-      <w:r>
-        <w:t>optimizsers</w:t>
-      </w:r>
-      <w:proofErr w:type="spellEnd"/>
-      <w:r>
-        <w:t xml:space="preserve"> I have </w:t>
-      </w:r>
-      <w:r>
-        <w:lastRenderedPageBreak/>
-        <w:t xml:space="preserve">tested, batch size 40 returns the best accuracy for validation data set, and </w:t>
+      <w:r>
+        <w:t>optimizers</w:t>
+      </w:r>
+      <w:r>
+        <w:t xml:space="preserve"> I have tested, batch size 40 returns the best accuracy for validation data set, and </w:t>
       </w:r>
       <w:proofErr w:type="spellStart"/>
       <w:r>
@@ -1774,15 +1839,18 @@
     <w:p>
       <w:pPr>
         <w:rPr>
+          <w:b/>
           <w:sz w:val="28"/>
           <w:szCs w:val="28"/>
         </w:rPr>
       </w:pPr>
       <w:r>
         <w:rPr>
+          <w:b/>
           <w:sz w:val="28"/>
           <w:szCs w:val="28"/>
         </w:rPr>
+        <w:lastRenderedPageBreak/>
         <w:t>Justification</w:t>
       </w:r>
     </w:p>
@@ -1849,21 +1917,53 @@
       </w:r>
       <w:proofErr w:type="spellEnd"/>
       <w:r>
-        <w:t xml:space="preserve">, batch size: 70) with 20 new images which have 10 authorized and 10 unauthorized images. It is worth to mention that the time points of authorized images were span for about 10 years with different background. Interesting, this model </w:t>
+        <w:t xml:space="preserve">, batch size: 70) with 20 new images which have 10 authorized and 10 unauthorized images. It is worth to mention that the time points of authorized images were span for about 10 years with different background. </w:t>
+      </w:r>
+      <w:r>
+        <w:t xml:space="preserve">Unauthorized images were collected from online. The person of the unauthorized images </w:t>
+      </w:r>
+      <w:r>
+        <w:t xml:space="preserve">either </w:t>
+      </w:r>
+      <w:r>
+        <w:t xml:space="preserve">were at similar age or </w:t>
+      </w:r>
+      <w:r>
+        <w:t xml:space="preserve">have </w:t>
+      </w:r>
+      <w:r>
+        <w:t xml:space="preserve">similar facial </w:t>
+      </w:r>
+      <w:proofErr w:type="spellStart"/>
+      <w:r>
+        <w:t>sobel</w:t>
+      </w:r>
+      <w:proofErr w:type="spellEnd"/>
+      <w:r>
+        <w:t xml:space="preserve"> as the authorized person.  </w:t>
+      </w:r>
+      <w:r>
+        <w:t xml:space="preserve">Interesting, this model </w:t>
       </w:r>
       <w:r>
         <w:t>predicts</w:t>
       </w:r>
       <w:r>
-        <w:t xml:space="preserve"> all images correctly with 100% accuracy (see </w:t>
-      </w:r>
-      <w:proofErr w:type="spellStart"/>
-      <w:r>
-        <w:t>PredictNewImage.ipynb</w:t>
-      </w:r>
-      <w:proofErr w:type="spellEnd"/>
-      <w:r>
-        <w:t xml:space="preserve"> and Figure 4).</w:t>
+        <w:t xml:space="preserve"> all images correctly with 100% accuracy (</w:t>
+      </w:r>
+      <w:r>
+        <w:t xml:space="preserve">Figure 4 and </w:t>
+      </w:r>
+      <w:proofErr w:type="spellStart"/>
+      <w:r>
+        <w:t>Pr</w:t>
+      </w:r>
+      <w:r>
+        <w:t>edictNewImage.ipynb</w:t>
+      </w:r>
+      <w:proofErr w:type="spellEnd"/>
+      <w:r>
+        <w:t>).</w:t>
       </w:r>
     </w:p>
     <w:p>
@@ -1886,12 +1986,14 @@
     <w:p>
       <w:pPr>
         <w:rPr>
+          <w:b/>
           <w:sz w:val="28"/>
           <w:szCs w:val="28"/>
         </w:rPr>
       </w:pPr>
       <w:r>
         <w:rPr>
+          <w:b/>
           <w:sz w:val="28"/>
           <w:szCs w:val="28"/>
         </w:rPr>
@@ -1974,7 +2076,94 @@
         <w:t>shown in percentage (%)</w:t>
       </w:r>
       <w:r>
-        <w:t>) curve under different combination of data batch size and optimizers.</w:t>
+        <w:t xml:space="preserve">) </w:t>
+      </w:r>
+      <w:r>
+        <w:t>predicted with model trained</w:t>
+      </w:r>
+      <w:r>
+        <w:t xml:space="preserve"> under different combination of data batch size </w:t>
+      </w:r>
+      <w:r>
+        <w:t xml:space="preserve">([40-90]) </w:t>
+      </w:r>
+      <w:r>
+        <w:t>and optimizers</w:t>
+      </w:r>
+      <w:r>
+        <w:t xml:space="preserve"> (</w:t>
+      </w:r>
+      <w:proofErr w:type="spellStart"/>
+      <w:r>
+        <w:t>adam</w:t>
+      </w:r>
+      <w:proofErr w:type="spellEnd"/>
+      <w:r>
+        <w:t xml:space="preserve">, </w:t>
+      </w:r>
+      <w:proofErr w:type="spellStart"/>
+      <w:r>
+        <w:t>Adamax</w:t>
+      </w:r>
+      <w:proofErr w:type="spellEnd"/>
+      <w:r>
+        <w:t xml:space="preserve">, and </w:t>
+      </w:r>
+      <w:proofErr w:type="spellStart"/>
+      <w:r>
+        <w:t>Sgd</w:t>
+      </w:r>
+      <w:proofErr w:type="spellEnd"/>
+      <w:r>
+        <w:t>)</w:t>
+      </w:r>
+      <w:r>
+        <w:t>.</w:t>
+      </w:r>
+      <w:r>
+        <w:t xml:space="preserve"> The accuracy derived from </w:t>
+      </w:r>
+      <w:proofErr w:type="spellStart"/>
+      <w:r>
+        <w:t>Sgd</w:t>
+      </w:r>
+      <w:proofErr w:type="spellEnd"/>
+      <w:r>
+        <w:t xml:space="preserve"> optimizer is very sensitive to the batch sizes. On contrast, the </w:t>
+      </w:r>
+      <w:r>
+        <w:t xml:space="preserve">accuracy derived from </w:t>
+      </w:r>
+      <w:proofErr w:type="spellStart"/>
+      <w:r>
+        <w:t>adam</w:t>
+      </w:r>
+      <w:proofErr w:type="spellEnd"/>
+      <w:r>
+        <w:t xml:space="preserve"> and </w:t>
+      </w:r>
+      <w:proofErr w:type="spellStart"/>
+      <w:r>
+        <w:t>adamax</w:t>
+      </w:r>
+      <w:proofErr w:type="spellEnd"/>
+      <w:r>
+        <w:t xml:space="preserve"> optimizer</w:t>
+      </w:r>
+      <w:r>
+        <w:t>s</w:t>
+      </w:r>
+      <w:r>
+        <w:t xml:space="preserve"> is </w:t>
+      </w:r>
+      <w:r>
+        <w:t>not</w:t>
+      </w:r>
+      <w:r>
+        <w:t xml:space="preserve"> sensitive to the batch sizes</w:t>
+      </w:r>
+      <w:r>
+        <w:t>.</w:t>
       </w:r>
     </w:p>
     <w:p>
@@ -2054,25 +2243,37 @@
         <w:t xml:space="preserve"> number</w:t>
       </w:r>
       <w:r>
+        <w:t>s</w:t>
+      </w:r>
+      <w:r>
         <w:t xml:space="preserve"> </w:t>
       </w:r>
       <w:r>
-        <w:t>show the predict value of the top row authorized images. Bottom</w:t>
-      </w:r>
-      <w:r>
-        <w:t xml:space="preserve"> row number show the predict value of the </w:t>
-      </w:r>
-      <w:r>
-        <w:t>bottom</w:t>
-      </w:r>
-      <w:r>
-        <w:t xml:space="preserve"> row </w:t>
-      </w:r>
-      <w:r>
-        <w:t>un</w:t>
-      </w:r>
-      <w:r>
-        <w:t xml:space="preserve">authorized images. </w:t>
+        <w:t>show the predict</w:t>
+      </w:r>
+      <w:r>
+        <w:t>ed</w:t>
+      </w:r>
+      <w:r>
+        <w:t xml:space="preserve"> value</w:t>
+      </w:r>
+      <w:r>
+        <w:t>s</w:t>
+      </w:r>
+      <w:r>
+        <w:t xml:space="preserve"> of the top row authorized images. Bottom row number show the predict</w:t>
+      </w:r>
+      <w:r>
+        <w:t>ed</w:t>
+      </w:r>
+      <w:r>
+        <w:t xml:space="preserve"> value</w:t>
+      </w:r>
+      <w:r>
+        <w:t>s</w:t>
+      </w:r>
+      <w:r>
+        <w:t xml:space="preserve"> of the bottom row unauthorized images. </w:t>
       </w:r>
       <w:r>
         <w:t>NOTE: all images were co</w:t>
@@ -2091,16 +2292,21 @@
       <w:r>
         <w:t xml:space="preserve"> optimizer</w:t>
       </w:r>
-    </w:p>
-    <w:p>
-      <w:pPr>
-        <w:rPr>
+      <w:r>
+        <w:t>.</w:t>
+      </w:r>
+    </w:p>
+    <w:p>
+      <w:pPr>
+        <w:rPr>
+          <w:b/>
           <w:sz w:val="28"/>
           <w:szCs w:val="28"/>
         </w:rPr>
       </w:pPr>
       <w:r>
         <w:rPr>
+          <w:b/>
           <w:sz w:val="28"/>
           <w:szCs w:val="28"/>
         </w:rPr>
@@ -2158,15 +2364,30 @@
     </w:p>
     <w:p>
       <w:r>
-        <w:t xml:space="preserve">For setting up the working environment, I need to install </w:t>
-      </w:r>
-      <w:proofErr w:type="spellStart"/>
-      <w:r>
-        <w:t>Tensorflow</w:t>
-      </w:r>
-      <w:proofErr w:type="spellEnd"/>
-      <w:r>
-        <w:t xml:space="preserve"> with GPU in my Windows 10 desktop. To accelerate the video image capturing and image processing, I have also install OpenCV and </w:t>
+        <w:t>To set</w:t>
+      </w:r>
+      <w:r>
+        <w:t xml:space="preserve"> up the working environment, I need to install </w:t>
+      </w:r>
+      <w:proofErr w:type="spellStart"/>
+      <w:r>
+        <w:t>Tensor</w:t>
+      </w:r>
+      <w:r>
+        <w:t>F</w:t>
+      </w:r>
+      <w:r>
+        <w:t>low</w:t>
+      </w:r>
+      <w:proofErr w:type="spellEnd"/>
+      <w:r>
+        <w:t xml:space="preserve"> with GPU in my Windows 10 desktop. To accelerate the video image capturing and image processing, I have also install</w:t>
+      </w:r>
+      <w:r>
+        <w:t>ed</w:t>
+      </w:r>
+      <w:r>
+        <w:t xml:space="preserve"> OpenCV and </w:t>
       </w:r>
       <w:proofErr w:type="spellStart"/>
       <w:r>
@@ -2185,23 +2406,41 @@
     </w:p>
     <w:p>
       <w:r>
-        <w:t>As for Data Collection, it is also a time-consuming step. Originally, I proposed to use images from [Faces94]</w:t>
+        <w:t>As for Data Collection, it is also a time-consuming step. Originally, I proposed to use images from Faces94</w:t>
       </w:r>
       <w:r>
         <w:t xml:space="preserve"> </w:t>
       </w:r>
       <w:r>
-        <w:t xml:space="preserve">(http://cswww.essex.ac.uk/mv/allfaces/faces94.html). These images contain only the head part. Moreover, the background for all images is basically same with green color. I decided to give up using these images because they may not represent a </w:t>
+        <w:t xml:space="preserve">(http://cswww.essex.ac.uk/mv/allfaces/faces94.html). These images contain only the head part. Moreover, the background for all images is basically same with </w:t>
+      </w:r>
+      <w:r>
+        <w:t xml:space="preserve">pure </w:t>
+      </w:r>
+      <w:r>
+        <w:t>green color</w:t>
+      </w:r>
+      <w:r>
+        <w:t xml:space="preserve"> background</w:t>
+      </w:r>
+      <w:r>
+        <w:t xml:space="preserve">. I decided to give up using these images because they may not represent a </w:t>
       </w:r>
       <w:r>
         <w:t>real-world</w:t>
       </w:r>
       <w:r>
-        <w:t xml:space="preserve"> situation. Fortunately, I was able to find the images from [LFW](http://vis-www.cs.umass.edu/lfw/) with more diverse background and variation. So I decided to use this image database as my control (unauthorized) data. To collect the authorized image data, I initially manually took my photos with camera which is a very time-consuming step. It seems a daunting task to collect 10000 images manually. After googling on the internet, I was able to find that OpenCV enable one to automatically capture image from videos. So I then turn to this automatically procedure. Finally, I have collected more than 10000 images from 20 shot videos taken </w:t>
+        <w:t xml:space="preserve"> situation. Fortunately, I was able to find the images from [LFW](http://vis-www.cs.umass.edu/lfw/) with more diverse background and variation. So I decided to use this image database as my control (unauthorized) data. To collect the authorized image data, I initially manually took my photos with camera which is a very time-consuming step. It seems a daunting task to collect </w:t>
+      </w:r>
+      <w:r>
+        <w:t xml:space="preserve">over </w:t>
+      </w:r>
+      <w:r>
+        <w:t xml:space="preserve">10000 images manually. After googling on the internet, I was able to find that OpenCV enable one to automatically capture image from videos. So I then turn to this automatically procedure. Finally, I have collected more than 10000 images </w:t>
       </w:r>
       <w:r>
         <w:lastRenderedPageBreak/>
-        <w:t xml:space="preserve">with different dress styles, background and emotions. I think these images should be more close to a </w:t>
+        <w:t xml:space="preserve">from 20 shot videos taken with different dress styles, background and emotions. I think these images should be more close to a </w:t>
       </w:r>
       <w:r>
         <w:t>real-world</w:t>
@@ -2264,18 +2503,35 @@
         <w:t>quite</w:t>
       </w:r>
       <w:r>
-        <w:t xml:space="preserve"> complicated with so many parameters and a not so powerful computer.</w:t>
-      </w:r>
-    </w:p>
-    <w:p>
-      <w:pPr>
-        <w:rPr>
+        <w:t xml:space="preserve"> complicated with so many parameters</w:t>
+      </w:r>
+      <w:r>
+        <w:t xml:space="preserve"> to </w:t>
+      </w:r>
+      <w:r>
+        <w:t xml:space="preserve">be </w:t>
+      </w:r>
+      <w:r>
+        <w:t>tune</w:t>
+      </w:r>
+      <w:r>
+        <w:t>d</w:t>
+      </w:r>
+      <w:r>
+        <w:t xml:space="preserve"> and a not so powerful computer.</w:t>
+      </w:r>
+    </w:p>
+    <w:p>
+      <w:pPr>
+        <w:rPr>
+          <w:b/>
           <w:sz w:val="28"/>
           <w:szCs w:val="28"/>
         </w:rPr>
       </w:pPr>
       <w:r>
         <w:rPr>
+          <w:b/>
           <w:sz w:val="28"/>
           <w:szCs w:val="28"/>
         </w:rPr>
@@ -2284,13 +2540,31 @@
     </w:p>
     <w:p>
       <w:r>
-        <w:t xml:space="preserve">Although the accuracy of the test data set has reached up to 99.70%, it might not be </w:t>
+        <w:t xml:space="preserve">Although the accuracy of the test data set </w:t>
+      </w:r>
+      <w:r>
+        <w:t>was</w:t>
+      </w:r>
+      <w:r>
+        <w:t xml:space="preserve"> reached up to 99.70%, it might not be </w:t>
       </w:r>
       <w:r>
         <w:t>true</w:t>
       </w:r>
       <w:r>
-        <w:t xml:space="preserve"> when applying this model with more diverse images or exposure to more robust testing. To achieve better accuracy and more reliable model, the following methods might be worth to give a shot.</w:t>
+        <w:t xml:space="preserve"> when applying this model with more diverse images or </w:t>
+      </w:r>
+      <w:r>
+        <w:t>exposing it</w:t>
+      </w:r>
+      <w:r>
+        <w:t xml:space="preserve"> to more robust testing. To achieve better accuracy and more reliable model</w:t>
+      </w:r>
+      <w:r>
+        <w:t>s</w:t>
+      </w:r>
+      <w:r>
+        <w:t>, the following methods might be worth to give a shot.</w:t>
       </w:r>
     </w:p>
     <w:p>
@@ -2302,7 +2576,13 @@
         </w:numPr>
       </w:pPr>
       <w:r>
-        <w:t>Collecting more data, as we all know that the key point of training a good CNN model is the data size.</w:t>
+        <w:t>Collecting more data. A</w:t>
+      </w:r>
+      <w:r>
+        <w:t xml:space="preserve">s we all know that the key point of training a </w:t>
+      </w:r>
+      <w:r>
+        <w:t>good CNN model is the data size, putting more training data should has positively results on this regard.</w:t>
       </w:r>
     </w:p>
     <w:p>
@@ -2314,13 +2594,43 @@
         </w:numPr>
       </w:pPr>
       <w:r>
-        <w:t>Using synthesis images, as I have already collected more than 10000 images, these image</w:t>
+        <w:t>Using synthesis images</w:t>
+      </w:r>
+      <w:r>
+        <w:t>. A</w:t>
+      </w:r>
+      <w:r>
+        <w:t>s more than 10000 images</w:t>
+      </w:r>
+      <w:r>
+        <w:t xml:space="preserve"> for each category in hand</w:t>
+      </w:r>
+      <w:r>
+        <w:t xml:space="preserve">, </w:t>
+      </w:r>
+      <w:r>
+        <w:t xml:space="preserve">one can use </w:t>
+      </w:r>
+      <w:r>
+        <w:t>these image</w:t>
       </w:r>
       <w:r>
         <w:t>s</w:t>
       </w:r>
       <w:r>
-        <w:t xml:space="preserve"> can be using as the start point to synthesize more images as has been reported by [Hu]('LDFaceRepresentationsUsingSmallData.pdf'). </w:t>
+        <w:t xml:space="preserve"> as the start point to synthesize more images</w:t>
+      </w:r>
+      <w:r>
+        <w:t xml:space="preserve"> with synthesized background </w:t>
+      </w:r>
+      <w:r>
+        <w:t xml:space="preserve">as has been reported by </w:t>
+      </w:r>
+      <w:r>
+        <w:t>Hu (reference 2)</w:t>
+      </w:r>
+      <w:r>
+        <w:t xml:space="preserve">. </w:t>
       </w:r>
     </w:p>
     <w:p>
@@ -2332,8 +2642,28 @@
         </w:numPr>
       </w:pPr>
       <w:r>
-        <w:t>Cropping only face landmark, this method could be very technically challenging and the face landmark captured may not be a real face.</w:t>
-      </w:r>
+        <w:t>Cropping only face landmark</w:t>
+      </w:r>
+      <w:r>
+        <w:t>. T</w:t>
+      </w:r>
+      <w:r>
+        <w:t>his method could be very technically challenging and the face landmark captured may not be a real face.</w:t>
+      </w:r>
+    </w:p>
+    <w:p>
+      <w:pPr>
+        <w:pStyle w:val="ListParagraph"/>
+        <w:numPr>
+          <w:ilvl w:val="0"/>
+          <w:numId w:val="15"/>
+        </w:numPr>
+      </w:pPr>
+      <w:r>
+        <w:t>Using more powerful computer. This method might be very costly for a student but should not be a problem for a dedicated company.</w:t>
+      </w:r>
+      <w:bookmarkStart w:id="0" w:name="_GoBack"/>
+      <w:bookmarkEnd w:id="0"/>
     </w:p>
     <w:p>
       <w:pPr>
@@ -2354,6 +2684,11 @@
     </w:p>
     <w:p>
       <w:pPr>
+        <w:pStyle w:val="ListParagraph"/>
+        <w:numPr>
+          <w:ilvl w:val="0"/>
+          <w:numId w:val="16"/>
+        </w:numPr>
         <w:rPr>
           <w:rFonts w:cstheme="minorHAnsi"/>
           <w:color w:val="000000" w:themeColor="text1"/>
@@ -2365,15 +2700,7 @@
           <w:color w:val="000000" w:themeColor="text1"/>
           <w:lang w:val="en"/>
         </w:rPr>
-        <w:t>Gary B. Huang, Manu Ramesh, Tamara Berg, and Erik Learned-Miller.</w:t>
-      </w:r>
-      <w:r>
-        <w:rPr>
-          <w:rFonts w:cstheme="minorHAnsi"/>
-          <w:color w:val="000000" w:themeColor="text1"/>
-          <w:lang w:val="en"/>
-        </w:rPr>
-        <w:t xml:space="preserve"> </w:t>
+        <w:t xml:space="preserve">Gary B. Huang, Manu Ramesh, Tamara Berg, and Erik Learned-Miller. </w:t>
       </w:r>
       <w:r>
         <w:rPr>
@@ -2382,16 +2709,7 @@
           <w:color w:val="000000" w:themeColor="text1"/>
           <w:lang w:val="en"/>
         </w:rPr>
-        <w:t>Labeled Faces in the Wild: A Database for Studying Face Recognition in Unconstrained Environments.</w:t>
-      </w:r>
-      <w:r>
-        <w:rPr>
-          <w:rFonts w:cstheme="minorHAnsi"/>
-          <w:bCs/>
-          <w:color w:val="000000" w:themeColor="text1"/>
-          <w:lang w:val="en"/>
-        </w:rPr>
-        <w:t xml:space="preserve"> </w:t>
+        <w:t xml:space="preserve">Labeled Faces in the Wild: A Database for Studying Face Recognition in Unconstrained Environments. </w:t>
       </w:r>
       <w:r>
         <w:rPr>
@@ -2414,6 +2732,11 @@
     </w:p>
     <w:p>
       <w:pPr>
+        <w:pStyle w:val="ListParagraph"/>
+        <w:numPr>
+          <w:ilvl w:val="0"/>
+          <w:numId w:val="16"/>
+        </w:numPr>
         <w:rPr>
           <w:rFonts w:ascii="Arial" w:hAnsi="Arial" w:cs="Arial"/>
           <w:color w:val="363842"/>
@@ -2436,13 +2759,7 @@
       </w:r>
       <w:proofErr w:type="spellEnd"/>
       <w:r>
-        <w:t xml:space="preserve"> </w:t>
-      </w:r>
-      <w:r>
-        <w:t>Peng</w:t>
-      </w:r>
-      <w:r>
-        <w:t xml:space="preserve">, </w:t>
+        <w:t xml:space="preserve"> Peng, </w:t>
       </w:r>
       <w:proofErr w:type="spellStart"/>
       <w:r>
@@ -2450,19 +2767,7 @@
       </w:r>
       <w:proofErr w:type="spellEnd"/>
       <w:r>
-        <w:t xml:space="preserve"> </w:t>
-      </w:r>
-      <w:r>
-        <w:t>Yang</w:t>
-      </w:r>
-      <w:r>
-        <w:t xml:space="preserve">, </w:t>
-      </w:r>
-      <w:r>
-        <w:t>Timothy</w:t>
-      </w:r>
-      <w:r>
-        <w:t xml:space="preserve"> </w:t>
+        <w:t xml:space="preserve"> Yang, Timothy </w:t>
       </w:r>
       <w:proofErr w:type="spellStart"/>
       <w:r>
@@ -2509,6 +2814,11 @@
     </w:p>
     <w:p>
       <w:pPr>
+        <w:pStyle w:val="ListParagraph"/>
+        <w:numPr>
+          <w:ilvl w:val="0"/>
+          <w:numId w:val="16"/>
+        </w:numPr>
         <w:rPr>
           <w:rFonts w:ascii="Arial" w:hAnsi="Arial" w:cs="Arial"/>
           <w:color w:val="363842"/>
@@ -2535,13 +2845,7 @@
         <w:rPr>
           <w:rFonts w:cs="Helvetica"/>
         </w:rPr>
-        <w:t xml:space="preserve">. </w:t>
-      </w:r>
-      <w:r>
-        <w:rPr>
-          <w:rFonts w:cs="Helvetica"/>
-        </w:rPr>
-        <w:t>Deep Learning Enables You to Hide Screen when Your Boss is Approaching</w:t>
+        <w:t>. Deep Learning Enables You to Hide Screen when Your Boss is Approaching</w:t>
       </w:r>
       <w:r>
         <w:rPr>
@@ -2572,27 +2876,7 @@
             <w:szCs w:val="17"/>
             <w:shd w:val="clear" w:color="auto" w:fill="FFFFFF"/>
           </w:rPr>
-          <w:t>http://ahogrammer.com/2016/11/15/deep-lea</w:t>
-        </w:r>
-        <w:r>
-          <w:rPr>
-            <w:rStyle w:val="Hyperlink"/>
-            <w:rFonts w:ascii="Arial" w:hAnsi="Arial" w:cs="Arial"/>
-            <w:sz w:val="17"/>
-            <w:szCs w:val="17"/>
-            <w:shd w:val="clear" w:color="auto" w:fill="FFFFFF"/>
-          </w:rPr>
-          <w:t>r</w:t>
-        </w:r>
-        <w:r>
-          <w:rPr>
-            <w:rStyle w:val="Hyperlink"/>
-            <w:rFonts w:ascii="Arial" w:hAnsi="Arial" w:cs="Arial"/>
-            <w:sz w:val="17"/>
-            <w:szCs w:val="17"/>
-            <w:shd w:val="clear" w:color="auto" w:fill="FFFFFF"/>
-          </w:rPr>
-          <w:t>ning-enables-you-to-hide-screen-when-your-boss-is-approaching/</w:t>
+          <w:t>http://ahogrammer.com/2016/11/15/deep-learning-enables-you-to-hide-screen-when-your-boss-is-approaching/</w:t>
         </w:r>
       </w:hyperlink>
       <w:r>
@@ -4174,6 +4458,92 @@
     </w:lvl>
   </w:abstractNum>
   <w:abstractNum w:abstractNumId="14" w15:restartNumberingAfterBreak="0">
+    <w:nsid w:val="6CE97B8A"/>
+    <w:multiLevelType w:val="hybridMultilevel"/>
+    <w:tmpl w:val="596E50CA"/>
+    <w:lvl w:ilvl="0" w:tplc="0409000F">
+      <w:start w:val="1"/>
+      <w:numFmt w:val="decimal"/>
+      <w:lvlText w:val="%1."/>
+      <w:lvlJc w:val="left"/>
+      <w:pPr>
+        <w:ind w:left="360" w:hanging="360"/>
+      </w:pPr>
+    </w:lvl>
+    <w:lvl w:ilvl="1" w:tplc="04090019" w:tentative="1">
+      <w:start w:val="1"/>
+      <w:numFmt w:val="lowerLetter"/>
+      <w:lvlText w:val="%2."/>
+      <w:lvlJc w:val="left"/>
+      <w:pPr>
+        <w:ind w:left="1080" w:hanging="360"/>
+      </w:pPr>
+    </w:lvl>
+    <w:lvl w:ilvl="2" w:tplc="0409001B" w:tentative="1">
+      <w:start w:val="1"/>
+      <w:numFmt w:val="lowerRoman"/>
+      <w:lvlText w:val="%3."/>
+      <w:lvlJc w:val="right"/>
+      <w:pPr>
+        <w:ind w:left="1800" w:hanging="180"/>
+      </w:pPr>
+    </w:lvl>
+    <w:lvl w:ilvl="3" w:tplc="0409000F" w:tentative="1">
+      <w:start w:val="1"/>
+      <w:numFmt w:val="decimal"/>
+      <w:lvlText w:val="%4."/>
+      <w:lvlJc w:val="left"/>
+      <w:pPr>
+        <w:ind w:left="2520" w:hanging="360"/>
+      </w:pPr>
+    </w:lvl>
+    <w:lvl w:ilvl="4" w:tplc="04090019" w:tentative="1">
+      <w:start w:val="1"/>
+      <w:numFmt w:val="lowerLetter"/>
+      <w:lvlText w:val="%5."/>
+      <w:lvlJc w:val="left"/>
+      <w:pPr>
+        <w:ind w:left="3240" w:hanging="360"/>
+      </w:pPr>
+    </w:lvl>
+    <w:lvl w:ilvl="5" w:tplc="0409001B" w:tentative="1">
+      <w:start w:val="1"/>
+      <w:numFmt w:val="lowerRoman"/>
+      <w:lvlText w:val="%6."/>
+      <w:lvlJc w:val="right"/>
+      <w:pPr>
+        <w:ind w:left="3960" w:hanging="180"/>
+      </w:pPr>
+    </w:lvl>
+    <w:lvl w:ilvl="6" w:tplc="0409000F" w:tentative="1">
+      <w:start w:val="1"/>
+      <w:numFmt w:val="decimal"/>
+      <w:lvlText w:val="%7."/>
+      <w:lvlJc w:val="left"/>
+      <w:pPr>
+        <w:ind w:left="4680" w:hanging="360"/>
+      </w:pPr>
+    </w:lvl>
+    <w:lvl w:ilvl="7" w:tplc="04090019" w:tentative="1">
+      <w:start w:val="1"/>
+      <w:numFmt w:val="lowerLetter"/>
+      <w:lvlText w:val="%8."/>
+      <w:lvlJc w:val="left"/>
+      <w:pPr>
+        <w:ind w:left="5400" w:hanging="360"/>
+      </w:pPr>
+    </w:lvl>
+    <w:lvl w:ilvl="8" w:tplc="0409001B" w:tentative="1">
+      <w:start w:val="1"/>
+      <w:numFmt w:val="lowerRoman"/>
+      <w:lvlText w:val="%9."/>
+      <w:lvlJc w:val="right"/>
+      <w:pPr>
+        <w:ind w:left="6120" w:hanging="180"/>
+      </w:pPr>
+    </w:lvl>
+  </w:abstractNum>
+  <w:abstractNum w:abstractNumId="15" w15:restartNumberingAfterBreak="0">
     <w:nsid w:val="7EED20D3"/>
     <w:multiLevelType w:val="multilevel"/>
     <w:tmpl w:val="04090021"/>
@@ -4311,7 +4681,7 @@
     <w:abstractNumId w:val="3"/>
   </w:num>
   <w:num w:numId="9">
-    <w:abstractNumId w:val="14"/>
+    <w:abstractNumId w:val="15"/>
   </w:num>
   <w:num w:numId="10">
     <w:abstractNumId w:val="9"/>
@@ -4330,6 +4700,9 @@
   </w:num>
   <w:num w:numId="15">
     <w:abstractNumId w:val="7"/>
+  </w:num>
+  <w:num w:numId="16">
+    <w:abstractNumId w:val="14"/>
   </w:num>
 </w:numbering>
 </file>

</xml_diff>

<commit_message>
add more detailed description about CNN layer
</commit_message>
<xml_diff>
--- a/FaceRecognition/Report.docx
+++ b/FaceRecognition/Report.docx
@@ -377,8 +377,6 @@
       <w:r>
         <w:t xml:space="preserve">This classifier is a kind of </w:t>
       </w:r>
-      <w:bookmarkStart w:id="0" w:name="_GoBack"/>
-      <w:bookmarkEnd w:id="0"/>
       <w:r>
         <w:t xml:space="preserve">When training the model with CNN, the commonly used cross-entropy loss function is used.  </w:t>
       </w:r>
@@ -895,16 +893,7 @@
         <w:t xml:space="preserve"> image. All images were shown properly with expected size</w:t>
       </w:r>
       <w:r>
-        <w:t xml:space="preserve"> and </w:t>
-      </w:r>
-      <w:r>
-        <w:t>color scheme</w:t>
-      </w:r>
-      <w:r>
-        <w:t xml:space="preserve"> (Figure 1 </w:t>
-      </w:r>
-      <w:r>
-        <w:t xml:space="preserve">and </w:t>
+        <w:t xml:space="preserve"> and color scheme (Figure 1 and </w:t>
       </w:r>
       <w:proofErr w:type="spellStart"/>
       <w:r>
@@ -912,10 +901,7 @@
       </w:r>
       <w:proofErr w:type="spellEnd"/>
       <w:r>
-        <w:t xml:space="preserve"> file</w:t>
-      </w:r>
-      <w:r>
-        <w:t>)</w:t>
+        <w:t xml:space="preserve"> file)</w:t>
       </w:r>
       <w:r>
         <w:t xml:space="preserve">. Images data saved as pickle files were further converted back as image and can be also displayed </w:t>
@@ -1026,6 +1012,9 @@
       <w:r>
         <w:t>Convolutional layer</w:t>
       </w:r>
+      <w:r>
+        <w:t>: This layer defines a filter which is sliding (or convolving) around the input which can be either image or output of a prior convolutional layer.</w:t>
+      </w:r>
     </w:p>
     <w:p>
       <w:pPr>
@@ -1036,7 +1025,18 @@
         </w:numPr>
       </w:pPr>
       <w:r>
-        <w:t>Max-Pooling Layer</w:t>
+        <w:t>Activation layer</w:t>
+      </w:r>
+      <w:r>
+        <w:t xml:space="preserve">: After each convolutional layer, an activation layer is applied. The purpose is to introduce nonlinearity to a linear operation. Among others nonlinear functions like tanh and sigmoid, </w:t>
+      </w:r>
+      <w:proofErr w:type="spellStart"/>
+      <w:r>
+        <w:t>ReLU</w:t>
+      </w:r>
+      <w:proofErr w:type="spellEnd"/>
+      <w:r>
+        <w:t xml:space="preserve"> activation function works the best. </w:t>
       </w:r>
     </w:p>
     <w:p>
@@ -1048,7 +1048,74 @@
         </w:numPr>
       </w:pPr>
       <w:r>
+        <w:t>Pooling Layer</w:t>
+      </w:r>
+      <w:r>
+        <w:t xml:space="preserve">: </w:t>
+      </w:r>
+      <w:r>
+        <w:t xml:space="preserve">It is also called as a </w:t>
+      </w:r>
+      <w:proofErr w:type="spellStart"/>
+      <w:r>
+        <w:t>downsampling</w:t>
+      </w:r>
+      <w:proofErr w:type="spellEnd"/>
+      <w:r>
+        <w:t xml:space="preserve"> layer. This layer basically takes a filter (normally 2 x 2) and strider of the same length and then applies it to the input and outputs the maximum (or average) number in every </w:t>
+      </w:r>
+      <w:proofErr w:type="spellStart"/>
+      <w:r>
+        <w:t>subregion</w:t>
+      </w:r>
+      <w:proofErr w:type="spellEnd"/>
+      <w:r>
+        <w:t xml:space="preserve"> that the filter convolves around. The purpose of this layer is two-folds which are reducing the computation cost and controlling overfitting.</w:t>
+      </w:r>
+    </w:p>
+    <w:p>
+      <w:pPr>
+        <w:pStyle w:val="ListParagraph"/>
+        <w:numPr>
+          <w:ilvl w:val="0"/>
+          <w:numId w:val="1"/>
+        </w:numPr>
+        <w:rPr>
+          <w:rFonts w:cstheme="minorHAnsi"/>
+          <w:color w:val="000000" w:themeColor="text1"/>
+        </w:rPr>
+      </w:pPr>
+      <w:r>
+        <w:t>Dropout layer</w:t>
+      </w:r>
+      <w:r>
+        <w:t xml:space="preserve">: </w:t>
+      </w:r>
+      <w:r>
+        <w:t xml:space="preserve">The layer randomly drop out a set of activations in that layer by setting them to zero in the forward pass. This layer also helps control overfitting problem. </w:t>
+      </w:r>
+      <w:r>
+        <w:rPr>
+          <w:rFonts w:cstheme="minorHAnsi"/>
+          <w:color w:val="000000" w:themeColor="text1"/>
+          <w:shd w:val="clear" w:color="auto" w:fill="FFFFFF"/>
+        </w:rPr>
+        <w:t>An important note is that this layer is only used during training, and not during test time.</w:t>
+      </w:r>
+    </w:p>
+    <w:p>
+      <w:pPr>
+        <w:pStyle w:val="ListParagraph"/>
+        <w:numPr>
+          <w:ilvl w:val="0"/>
+          <w:numId w:val="1"/>
+        </w:numPr>
+      </w:pPr>
+      <w:r>
         <w:t>Fully-Connected layer</w:t>
+      </w:r>
+      <w:r>
+        <w:t>. This layer basically takes an input and outputs an N dimensional vector where N is the number of classes.</w:t>
       </w:r>
     </w:p>
     <w:p>
@@ -1113,6 +1180,7 @@
         </w:numPr>
       </w:pPr>
       <w:r>
+        <w:lastRenderedPageBreak/>
         <w:t xml:space="preserve">Solver type (what algorithm to use for learning) </w:t>
       </w:r>
     </w:p>
@@ -1205,6 +1273,8 @@
       <w:r>
         <w:t xml:space="preserve"> Layer</w:t>
       </w:r>
+      <w:bookmarkStart w:id="0" w:name="_GoBack"/>
+      <w:bookmarkEnd w:id="0"/>
     </w:p>
     <w:p>
       <w:pPr>
@@ -1246,6 +1316,30 @@
       <w:pPr>
         <w:pStyle w:val="ListParagraph"/>
         <w:numPr>
+          <w:ilvl w:val="2"/>
+          <w:numId w:val="14"/>
+        </w:numPr>
+      </w:pPr>
+      <w:r>
+        <w:t>Drop out layer</w:t>
+      </w:r>
+    </w:p>
+    <w:p>
+      <w:pPr>
+        <w:pStyle w:val="ListParagraph"/>
+        <w:numPr>
+          <w:ilvl w:val="2"/>
+          <w:numId w:val="14"/>
+        </w:numPr>
+      </w:pPr>
+      <w:r>
+        <w:t>Activation layer</w:t>
+      </w:r>
+    </w:p>
+    <w:p>
+      <w:pPr>
+        <w:pStyle w:val="ListParagraph"/>
+        <w:numPr>
           <w:ilvl w:val="1"/>
           <w:numId w:val="8"/>
         </w:numPr>
@@ -1263,7 +1357,6 @@
         </w:numPr>
       </w:pPr>
       <w:r>
-        <w:lastRenderedPageBreak/>
         <w:t>Pre</w:t>
       </w:r>
       <w:r>
@@ -1477,6 +1570,7 @@
     </w:p>
     <w:p>
       <w:r>
+        <w:lastRenderedPageBreak/>
         <w:t xml:space="preserve">In this project, we have selected the convolutional neural network (CNN) which has been proved </w:t>
       </w:r>
       <w:r>
@@ -1537,11 +1631,7 @@
     </w:p>
     <w:p>
       <w:r>
-        <w:t xml:space="preserve">In order to make the deep neural network training more robust to facial pose variation, real time data augmentation is used. Specifically, I have randomly rotated image in the range 0 to 20 degree and </w:t>
-      </w:r>
-      <w:r>
-        <w:lastRenderedPageBreak/>
-        <w:t xml:space="preserve">randomly flipped image vertically. Since some of the images collected from LFW were shifted, to avoid any duplication, </w:t>
+        <w:t xml:space="preserve">In order to make the deep neural network training more robust to facial pose variation, real time data augmentation is used. Specifically, I have randomly rotated image in the range 0 to 20 degree and randomly flipped image vertically. Since some of the images collected from LFW were shifted, to avoid any duplication, </w:t>
       </w:r>
       <w:proofErr w:type="spellStart"/>
       <w:r>
@@ -1785,6 +1875,7 @@
     </w:p>
     <w:p>
       <w:r>
+        <w:lastRenderedPageBreak/>
         <w:t xml:space="preserve">When compiling the model, I have tested two loss functions which are categorical-cross entropy and </w:t>
       </w:r>
       <w:proofErr w:type="spellStart"/>
@@ -1851,11 +1942,7 @@
       </w:r>
       <w:proofErr w:type="spellEnd"/>
       <w:r>
-        <w:t xml:space="preserve">, the accuracy of validation data set was sensitive to the change of batch size (from 84.03% </w:t>
-      </w:r>
-      <w:r>
-        <w:lastRenderedPageBreak/>
-        <w:t xml:space="preserve">to 97.73%), while using either </w:t>
+        <w:t xml:space="preserve">, the accuracy of validation data set was sensitive to the change of batch size (from 84.03% to 97.73%), while using either </w:t>
       </w:r>
       <w:proofErr w:type="spellStart"/>
       <w:r>
@@ -2088,6 +2175,7 @@
         <w:rPr>
           <w:noProof/>
         </w:rPr>
+        <w:lastRenderedPageBreak/>
         <w:drawing>
           <wp:inline distT="0" distB="0" distL="0" distR="0">
             <wp:extent cx="3631883" cy="2421255"/>
@@ -2212,10 +2300,7 @@
       </w:r>
       <w:proofErr w:type="spellEnd"/>
       <w:r>
-        <w:t xml:space="preserve"> optimizer is very sensitive to the batch sizes. On contrast, the </w:t>
-      </w:r>
-      <w:r>
-        <w:t xml:space="preserve">accuracy derived from </w:t>
+        <w:t xml:space="preserve"> optimizer is very sensitive to the batch sizes. On contrast, the accuracy derived from </w:t>
       </w:r>
       <w:proofErr w:type="spellStart"/>
       <w:r>
@@ -2231,22 +2316,7 @@
       </w:r>
       <w:proofErr w:type="spellEnd"/>
       <w:r>
-        <w:t xml:space="preserve"> optimizer</w:t>
-      </w:r>
-      <w:r>
-        <w:t>s</w:t>
-      </w:r>
-      <w:r>
-        <w:t xml:space="preserve"> is </w:t>
-      </w:r>
-      <w:r>
-        <w:t>not</w:t>
-      </w:r>
-      <w:r>
-        <w:t xml:space="preserve"> sensitive to the batch sizes</w:t>
-      </w:r>
-      <w:r>
-        <w:t>.</w:t>
+        <w:t xml:space="preserve"> optimizers is not sensitive to the batch sizes.</w:t>
       </w:r>
     </w:p>
     <w:p>
@@ -2254,7 +2324,6 @@
         <w:rPr>
           <w:noProof/>
         </w:rPr>
-        <w:lastRenderedPageBreak/>
         <w:drawing>
           <wp:inline distT="0" distB="0" distL="0" distR="0">
             <wp:extent cx="5943600" cy="1500505"/>
@@ -2365,10 +2434,7 @@
         <w:t xml:space="preserve"> of the bottom row </w:t>
       </w:r>
       <w:r>
-        <w:t>corresponding</w:t>
-      </w:r>
-      <w:r>
-        <w:t xml:space="preserve"> </w:t>
+        <w:t xml:space="preserve">corresponding </w:t>
       </w:r>
       <w:r>
         <w:t xml:space="preserve">unauthorized images. </w:t>
@@ -2439,6 +2505,7 @@
     </w:p>
     <w:p>
       <w:r>
+        <w:lastRenderedPageBreak/>
         <w:t xml:space="preserve">4. Data processing and </w:t>
       </w:r>
       <w:r>
@@ -2534,11 +2601,7 @@
         <w:t xml:space="preserve">over </w:t>
       </w:r>
       <w:r>
-        <w:t xml:space="preserve">10000 images manually. After googling on the internet, I was able to find that OpenCV enable one to automatically capture image from videos. So I then turn to this automatically procedure. Finally, I have collected more than 10000 images </w:t>
-      </w:r>
-      <w:r>
-        <w:lastRenderedPageBreak/>
-        <w:t xml:space="preserve">from 20 shot videos taken with different dress styles, background and emotions. I think these images should be more close to a </w:t>
+        <w:t xml:space="preserve">10000 images manually. After googling on the internet, I was able to find that OpenCV enable one to automatically capture image from videos. So I then turn to this automatically procedure. Finally, I have collected more than 10000 images from 20 shot videos taken with different dress styles, background and emotions. I think these images should be more close to a </w:t>
       </w:r>
       <w:r>
         <w:t>real-world</w:t>
@@ -2775,6 +2838,7 @@
           <w:sz w:val="32"/>
           <w:szCs w:val="32"/>
         </w:rPr>
+        <w:lastRenderedPageBreak/>
         <w:t>VI. References</w:t>
       </w:r>
     </w:p>

</xml_diff>